<commit_message>
corrected equation without =
</commit_message>
<xml_diff>
--- a/example/exam1/6300001.docx
+++ b/example/exam1/6300001.docx
@@ -12,7 +12,7 @@
     </w:p>
     <w:p>
       <w:r>
-        <w:t>1.(10 คะแนน) จงหาตัวอย่างที่เหมือนกับตัวอย่างที่ 1 ที่สุดด้วยวิธีการหาระยะห่างด้วยวิธีแมนฮัตตัน</w:t>
+        <w:t>1.(10 คะแนน) จงหาตัวอย่างที่ต่างกับตัวอย่างที่ 1 ที่สุดด้วยวิธีการหาระยะห่างด้วยวิธียูคลิด</w:t>
       </w:r>
     </w:p>
     <w:tbl>
@@ -86,7 +86,7 @@
           </w:tcPr>
           <w:p>
             <w:r>
-              <w:t>48</w:t>
+              <w:t>35</w:t>
             </w:r>
           </w:p>
         </w:tc>
@@ -96,7 +96,7 @@
           </w:tcPr>
           <w:p>
             <w:r>
-              <w:t>115</w:t>
+              <w:t>160</w:t>
             </w:r>
           </w:p>
         </w:tc>
@@ -106,7 +106,7 @@
           </w:tcPr>
           <w:p>
             <w:r>
-              <w:t>64</w:t>
+              <w:t>88</w:t>
             </w:r>
           </w:p>
         </w:tc>
@@ -138,7 +138,7 @@
           </w:tcPr>
           <w:p>
             <w:r>
-              <w:t>186</w:t>
+              <w:t>124</w:t>
             </w:r>
           </w:p>
         </w:tc>
@@ -148,7 +148,7 @@
           </w:tcPr>
           <w:p>
             <w:r>
-              <w:t>95</w:t>
+              <w:t>51</w:t>
             </w:r>
           </w:p>
         </w:tc>
@@ -170,7 +170,7 @@
           </w:tcPr>
           <w:p>
             <w:r>
-              <w:t>16</w:t>
+              <w:t>47</w:t>
             </w:r>
           </w:p>
         </w:tc>
@@ -180,7 +180,7 @@
           </w:tcPr>
           <w:p>
             <w:r>
-              <w:t>120</w:t>
+              <w:t>166</w:t>
             </w:r>
           </w:p>
         </w:tc>
@@ -190,7 +190,7 @@
           </w:tcPr>
           <w:p>
             <w:r>
-              <w:t>75</w:t>
+              <w:t>91</w:t>
             </w:r>
           </w:p>
         </w:tc>
@@ -212,7 +212,7 @@
           </w:tcPr>
           <w:p>
             <w:r>
-              <w:t>23</w:t>
+              <w:t>13</w:t>
             </w:r>
           </w:p>
         </w:tc>
@@ -222,7 +222,7 @@
           </w:tcPr>
           <w:p>
             <w:r>
-              <w:t>126</w:t>
+              <w:t>135</w:t>
             </w:r>
           </w:p>
         </w:tc>
@@ -232,7 +232,7 @@
           </w:tcPr>
           <w:p>
             <w:r>
-              <w:t>83</w:t>
+              <w:t>60</w:t>
             </w:r>
           </w:p>
         </w:tc>
@@ -254,7 +254,7 @@
           </w:tcPr>
           <w:p>
             <w:r>
-              <w:t>25</w:t>
+              <w:t>49</w:t>
             </w:r>
           </w:p>
         </w:tc>
@@ -264,7 +264,7 @@
           </w:tcPr>
           <w:p>
             <w:r>
-              <w:t>136</w:t>
+              <w:t>137</w:t>
             </w:r>
           </w:p>
         </w:tc>
@@ -274,7 +274,7 @@
           </w:tcPr>
           <w:p>
             <w:r>
-              <w:t>74</w:t>
+              <w:t>96</w:t>
             </w:r>
           </w:p>
         </w:tc>
@@ -295,36 +295,8 @@
     </w:p>
     <w:p>
       <w:r>
-        <w:t>2.(10 คะแนน) จงแก้สมการต่อไปนี้</w:t>
+        <w:t>2.(10 คะแนน) จงแก้สมการต่อไปนี้ (โดยให้ตอบคำถามเรียงจากน้อยไปมาก)</w:t>
       </w:r>
-    </w:p>
-    <w:p>
-      <m:oMath xmlns:mml="http://www.w3.org/1998/Math/MathML">
-        <m:sSup>
-          <m:e>
-            <m:r>
-              <m:t>x</m:t>
-            </m:r>
-          </m:e>
-          <m:sup>
-            <m:r>
-              <m:t>2</m:t>
-            </m:r>
-          </m:sup>
-        </m:sSup>
-        <m:r>
-          <m:t>-</m:t>
-        </m:r>
-        <m:r>
-          <m:t>14x</m:t>
-        </m:r>
-        <m:r>
-          <m:t>+48</m:t>
-        </m:r>
-        <m:r>
-          <m:t>=0</m:t>
-        </m:r>
-      </m:oMath>
     </w:p>
     <w:p>
       <m:oMath xmlns:mml="http://www.w3.org/1998/Math/MathML">
@@ -344,7 +316,7 @@
           <m:t>+</m:t>
         </m:r>
         <m:r>
-          <m:t>5x</m:t>
+          <m:t>9x</m:t>
         </m:r>
         <m:r>
           <m:t>=0</m:t>
@@ -369,38 +341,10 @@
           <m:t>-</m:t>
         </m:r>
         <m:r>
-          <m:t>9x</m:t>
+          <m:t>7x</m:t>
         </m:r>
         <m:r>
-          <m:t>+18</m:t>
-        </m:r>
-        <m:r>
-          <m:t>=0</m:t>
-        </m:r>
-      </m:oMath>
-    </w:p>
-    <w:p>
-      <m:oMath xmlns:mml="http://www.w3.org/1998/Math/MathML">
-        <m:sSup>
-          <m:e>
-            <m:r>
-              <m:t>x</m:t>
-            </m:r>
-          </m:e>
-          <m:sup>
-            <m:r>
-              <m:t>2</m:t>
-            </m:r>
-          </m:sup>
-        </m:sSup>
-        <m:r>
-          <m:t>+</m:t>
-        </m:r>
-        <m:r>
-          <m:t>5x</m:t>
-        </m:r>
-        <m:r>
-          <m:t>-36</m:t>
+          <m:t>+6</m:t>
         </m:r>
         <m:r>
           <m:t>=0</m:t>
@@ -425,10 +369,10 @@
           <m:t>-</m:t>
         </m:r>
         <m:r>
-          <m:t>12x</m:t>
+          <m:t>7x</m:t>
         </m:r>
         <m:r>
-          <m:t>+35</m:t>
+          <m:t>-8</m:t>
         </m:r>
         <m:r>
           <m:t>=0</m:t>
@@ -450,13 +394,7 @@
           </m:sup>
         </m:sSup>
         <m:r>
-          <m:t>+</m:t>
-        </m:r>
-        <m:r>
-          <m:t>11x</m:t>
-        </m:r>
-        <m:r>
-          <m:t>+28</m:t>
+          <m:t>-16</m:t>
         </m:r>
         <m:r>
           <m:t>=0</m:t>
@@ -478,13 +416,7 @@
           </m:sup>
         </m:sSup>
         <m:r>
-          <m:t>+</m:t>
-        </m:r>
-        <m:r>
-          <m:t>2x</m:t>
-        </m:r>
-        <m:r>
-          <m:t>-24</m:t>
+          <m:t>-x-2</m:t>
         </m:r>
         <m:r>
           <m:t>=0</m:t>
@@ -537,10 +469,35 @@
           <m:t>-</m:t>
         </m:r>
         <m:r>
-          <m:t>11x</m:t>
+          <m:t>10x</m:t>
         </m:r>
         <m:r>
-          <m:t>+28</m:t>
+          <m:t>=0</m:t>
+        </m:r>
+      </m:oMath>
+    </w:p>
+    <w:p>
+      <m:oMath xmlns:mml="http://www.w3.org/1998/Math/MathML">
+        <m:sSup>
+          <m:e>
+            <m:r>
+              <m:t>x</m:t>
+            </m:r>
+          </m:e>
+          <m:sup>
+            <m:r>
+              <m:t>2</m:t>
+            </m:r>
+          </m:sup>
+        </m:sSup>
+        <m:r>
+          <m:t>-</m:t>
+        </m:r>
+        <m:r>
+          <m:t>16x</m:t>
+        </m:r>
+        <m:r>
+          <m:t>+64</m:t>
         </m:r>
         <m:r>
           <m:t>=0</m:t>
@@ -568,7 +525,35 @@
           <m:t>5x</m:t>
         </m:r>
         <m:r>
-          <m:t>+4</m:t>
+          <m:t>-6</m:t>
+        </m:r>
+        <m:r>
+          <m:t>=0</m:t>
+        </m:r>
+      </m:oMath>
+    </w:p>
+    <w:p>
+      <m:oMath xmlns:mml="http://www.w3.org/1998/Math/MathML">
+        <m:sSup>
+          <m:e>
+            <m:r>
+              <m:t>x</m:t>
+            </m:r>
+          </m:e>
+          <m:sup>
+            <m:r>
+              <m:t>2</m:t>
+            </m:r>
+          </m:sup>
+        </m:sSup>
+        <m:r>
+          <m:t>-</m:t>
+        </m:r>
+        <m:r>
+          <m:t>13x</m:t>
+        </m:r>
+        <m:r>
+          <m:t>+30</m:t>
         </m:r>
         <m:r>
           <m:t>=0</m:t>
@@ -597,7 +582,7 @@
       <w:r>
         <w:drawing>
           <wp:inline xmlns:a="http://schemas.openxmlformats.org/drawingml/2006/main" xmlns:pic="http://schemas.openxmlformats.org/drawingml/2006/picture">
-            <wp:extent cx="3657600" cy="3563547"/>
+            <wp:extent cx="3657600" cy="3657600"/>
             <wp:docPr id="1" name="Picture 1"/>
             <wp:cNvGraphicFramePr>
               <a:graphicFrameLocks noChangeAspect="1"/>
@@ -606,7 +591,7 @@
               <a:graphicData uri="http://schemas.openxmlformats.org/drawingml/2006/picture">
                 <pic:pic>
                   <pic:nvPicPr>
-                    <pic:cNvPr id="0" name="1.PNG"/>
+                    <pic:cNvPr id="0" name="2.PNG"/>
                     <pic:cNvPicPr/>
                   </pic:nvPicPr>
                   <pic:blipFill>
@@ -618,7 +603,7 @@
                   <pic:spPr>
                     <a:xfrm>
                       <a:off x="0" y="0"/>
-                      <a:ext cx="3657600" cy="3563547"/>
+                      <a:ext cx="3657600" cy="3657600"/>
                     </a:xfrm>
                     <a:prstGeom prst="rect"/>
                   </pic:spPr>

</xml_diff>